<commit_message>
Introduction part is added
</commit_message>
<xml_diff>
--- a/Project-Report.docx
+++ b/Project-Report.docx
@@ -91,29 +91,7 @@
           <w:szCs w:val="24"/>
           <w:lang w:eastAsia="ar-SA"/>
         </w:rPr>
-        <w:t xml:space="preserve">MD. </w:t>
-      </w:r>
-      <w:proofErr w:type="spellStart"/>
-      <w:r>
-        <w:rPr>
-          <w:rFonts w:ascii="Times New Roman" w:eastAsia="MS Mincho" w:hAnsi="Times New Roman"/>
-          <w:b/>
-          <w:sz w:val="24"/>
-          <w:szCs w:val="24"/>
-          <w:lang w:eastAsia="ar-SA"/>
-        </w:rPr>
-        <w:t>Julhas</w:t>
-      </w:r>
-      <w:proofErr w:type="spellEnd"/>
-      <w:r>
-        <w:rPr>
-          <w:rFonts w:ascii="Times New Roman" w:eastAsia="MS Mincho" w:hAnsi="Times New Roman"/>
-          <w:b/>
-          <w:sz w:val="24"/>
-          <w:szCs w:val="24"/>
-          <w:lang w:eastAsia="ar-SA"/>
-        </w:rPr>
-        <w:t xml:space="preserve"> Miah Raju</w:t>
+        <w:t>MD. Julhas Miah Raju</w:t>
       </w:r>
     </w:p>
     <w:p>
@@ -189,42 +167,8 @@
           <w:szCs w:val="24"/>
           <w:lang w:eastAsia="ar-SA"/>
         </w:rPr>
-        <w:t xml:space="preserve">M.G. </w:t>
-      </w:r>
-      <w:proofErr w:type="spellStart"/>
-      <w:r>
-        <w:rPr>
-          <w:rFonts w:ascii="Times New Roman" w:eastAsia="MS Mincho" w:hAnsi="Times New Roman"/>
-          <w:b/>
-          <w:sz w:val="24"/>
-          <w:szCs w:val="24"/>
-          <w:lang w:eastAsia="ar-SA"/>
-        </w:rPr>
-        <w:t>Muktadir</w:t>
-      </w:r>
-      <w:proofErr w:type="spellEnd"/>
-      <w:r>
-        <w:rPr>
-          <w:rFonts w:ascii="Times New Roman" w:eastAsia="MS Mincho" w:hAnsi="Times New Roman"/>
-          <w:b/>
-          <w:sz w:val="24"/>
-          <w:szCs w:val="24"/>
-          <w:lang w:eastAsia="ar-SA"/>
-        </w:rPr>
-        <w:t xml:space="preserve"> </w:t>
-      </w:r>
-      <w:proofErr w:type="spellStart"/>
-      <w:r>
-        <w:rPr>
-          <w:rFonts w:ascii="Times New Roman" w:eastAsia="MS Mincho" w:hAnsi="Times New Roman"/>
-          <w:b/>
-          <w:sz w:val="24"/>
-          <w:szCs w:val="24"/>
-          <w:lang w:eastAsia="ar-SA"/>
-        </w:rPr>
-        <w:t>Soyeb</w:t>
-      </w:r>
-      <w:proofErr w:type="spellEnd"/>
+        <w:t>M.G. Muktadir Soyeb</w:t>
+      </w:r>
     </w:p>
     <w:p>
       <w:pPr>
@@ -327,29 +271,7 @@
           <w:szCs w:val="24"/>
           <w:lang w:eastAsia="ar-SA"/>
         </w:rPr>
-        <w:t xml:space="preserve">MD. </w:t>
-      </w:r>
-      <w:proofErr w:type="spellStart"/>
-      <w:r>
-        <w:rPr>
-          <w:rFonts w:ascii="Times New Roman" w:eastAsia="MS Mincho" w:hAnsi="Times New Roman"/>
-          <w:b/>
-          <w:sz w:val="24"/>
-          <w:szCs w:val="24"/>
-          <w:lang w:eastAsia="ar-SA"/>
-        </w:rPr>
-        <w:t>Muhaiminul</w:t>
-      </w:r>
-      <w:proofErr w:type="spellEnd"/>
-      <w:r>
-        <w:rPr>
-          <w:rFonts w:ascii="Times New Roman" w:eastAsia="MS Mincho" w:hAnsi="Times New Roman"/>
-          <w:b/>
-          <w:sz w:val="24"/>
-          <w:szCs w:val="24"/>
-          <w:lang w:eastAsia="ar-SA"/>
-        </w:rPr>
-        <w:t xml:space="preserve"> Islam</w:t>
+        <w:t>MD. Muhaiminul Islam</w:t>
       </w:r>
     </w:p>
     <w:p>
@@ -489,7 +411,6 @@
           <w:lang w:eastAsia="ar-SA"/>
         </w:rPr>
       </w:pPr>
-      <w:proofErr w:type="spellStart"/>
       <w:r>
         <w:rPr>
           <w:rFonts w:ascii="Times New Roman" w:eastAsia="MS Mincho" w:hAnsi="Times New Roman"/>
@@ -499,19 +420,7 @@
           <w:szCs w:val="28"/>
           <w:lang w:eastAsia="ar-SA"/>
         </w:rPr>
-        <w:t>Seraj</w:t>
-      </w:r>
-      <w:proofErr w:type="spellEnd"/>
-      <w:r>
-        <w:rPr>
-          <w:rFonts w:ascii="Times New Roman" w:eastAsia="MS Mincho" w:hAnsi="Times New Roman"/>
-          <w:b/>
-          <w:bCs/>
-          <w:sz w:val="28"/>
-          <w:szCs w:val="28"/>
-          <w:lang w:eastAsia="ar-SA"/>
-        </w:rPr>
-        <w:t xml:space="preserve"> Al Mahmud Mostafa</w:t>
+        <w:t>Seraj Al Mahmud Mostafa</w:t>
       </w:r>
     </w:p>
     <w:p>
@@ -696,7 +605,7 @@
                     </pic:cNvPicPr>
                   </pic:nvPicPr>
                   <pic:blipFill>
-                    <a:blip r:embed="rId5" cstate="print">
+                    <a:blip r:embed="rId7" cstate="print">
                       <a:lum contrast="6000"/>
                       <a:extLst>
                         <a:ext uri="{28A0092B-C50C-407E-A947-70E740481C1C}">
@@ -963,98 +872,7 @@
           <w:szCs w:val="24"/>
           <w:lang w:eastAsia="ar-SA"/>
         </w:rPr>
-        <w:t xml:space="preserve">, submitted by MD. </w:t>
-      </w:r>
-      <w:proofErr w:type="spellStart"/>
-      <w:r>
-        <w:rPr>
-          <w:rFonts w:ascii="Times New Roman" w:eastAsia="MS Mincho" w:hAnsi="Times New Roman"/>
-          <w:sz w:val="24"/>
-          <w:szCs w:val="24"/>
-          <w:lang w:eastAsia="ar-SA"/>
-        </w:rPr>
-        <w:t>Julhas</w:t>
-      </w:r>
-      <w:proofErr w:type="spellEnd"/>
-      <w:r>
-        <w:rPr>
-          <w:rFonts w:ascii="Times New Roman" w:eastAsia="MS Mincho" w:hAnsi="Times New Roman"/>
-          <w:sz w:val="24"/>
-          <w:szCs w:val="24"/>
-          <w:lang w:eastAsia="ar-SA"/>
-        </w:rPr>
-        <w:t xml:space="preserve"> Miah Raju ID No: 142-15-3666, M.G. </w:t>
-      </w:r>
-      <w:proofErr w:type="spellStart"/>
-      <w:r>
-        <w:rPr>
-          <w:rFonts w:ascii="Times New Roman" w:eastAsia="MS Mincho" w:hAnsi="Times New Roman"/>
-          <w:sz w:val="24"/>
-          <w:szCs w:val="24"/>
-          <w:lang w:eastAsia="ar-SA"/>
-        </w:rPr>
-        <w:t>Muktadir</w:t>
-      </w:r>
-      <w:proofErr w:type="spellEnd"/>
-      <w:r>
-        <w:rPr>
-          <w:rFonts w:ascii="Times New Roman" w:eastAsia="MS Mincho" w:hAnsi="Times New Roman"/>
-          <w:sz w:val="24"/>
-          <w:szCs w:val="24"/>
-          <w:lang w:eastAsia="ar-SA"/>
-        </w:rPr>
-        <w:t xml:space="preserve"> </w:t>
-      </w:r>
-      <w:proofErr w:type="spellStart"/>
-      <w:proofErr w:type="gramStart"/>
-      <w:r>
-        <w:rPr>
-          <w:rFonts w:ascii="Times New Roman" w:eastAsia="MS Mincho" w:hAnsi="Times New Roman"/>
-          <w:sz w:val="24"/>
-          <w:szCs w:val="24"/>
-          <w:lang w:eastAsia="ar-SA"/>
-        </w:rPr>
-        <w:t>Soyeb</w:t>
-      </w:r>
-      <w:proofErr w:type="spellEnd"/>
-      <w:r>
-        <w:rPr>
-          <w:rFonts w:ascii="Times New Roman" w:eastAsia="MS Mincho" w:hAnsi="Times New Roman"/>
-          <w:sz w:val="24"/>
-          <w:szCs w:val="24"/>
-          <w:lang w:eastAsia="ar-SA"/>
-        </w:rPr>
-        <w:t xml:space="preserve">  ID</w:t>
-      </w:r>
-      <w:proofErr w:type="gramEnd"/>
-      <w:r>
-        <w:rPr>
-          <w:rFonts w:ascii="Times New Roman" w:eastAsia="MS Mincho" w:hAnsi="Times New Roman"/>
-          <w:sz w:val="24"/>
-          <w:szCs w:val="24"/>
-          <w:lang w:eastAsia="ar-SA"/>
-        </w:rPr>
-        <w:t xml:space="preserve"> No: 142-15-3579 and MD. </w:t>
-      </w:r>
-      <w:proofErr w:type="spellStart"/>
-      <w:r>
-        <w:rPr>
-          <w:rFonts w:ascii="Times New Roman" w:eastAsia="MS Mincho" w:hAnsi="Times New Roman"/>
-          <w:sz w:val="24"/>
-          <w:szCs w:val="24"/>
-          <w:lang w:eastAsia="ar-SA"/>
-        </w:rPr>
-        <w:t>Muhaiminul</w:t>
-      </w:r>
-      <w:proofErr w:type="spellEnd"/>
-      <w:r>
-        <w:rPr>
-          <w:rFonts w:ascii="Times New Roman" w:eastAsia="MS Mincho" w:hAnsi="Times New Roman"/>
-          <w:sz w:val="24"/>
-          <w:szCs w:val="24"/>
-          <w:lang w:eastAsia="ar-SA"/>
-        </w:rPr>
-        <w:t xml:space="preserve"> Islam ID No: 142-15-3755 to the Department of Computer Science and Engineering, Daffodil International University has been accepted as satisfactory for the partial fulfillment of the requirements for the degree of B.Sc. in Computer Science and Engineering and approved as to its style and contents. The presentation has been held on </w:t>
+        <w:t xml:space="preserve">, submitted by MD. Julhas Miah Raju ID No: 142-15-3666, M.G. Muktadir Soyeb  ID No: 142-15-3579 and MD. Muhaiminul Islam ID No: 142-15-3755 to the Department of Computer Science and Engineering, Daffodil International University has been accepted as satisfactory for the partial fulfillment of the requirements for the degree of B.Sc. in Computer Science and Engineering and approved as to its style and contents. The presentation has been held on </w:t>
       </w:r>
     </w:p>
     <w:p>
@@ -1522,86 +1340,8 @@
           <w:szCs w:val="24"/>
           <w:lang w:eastAsia="ar-SA"/>
         </w:rPr>
-        <w:t xml:space="preserve">Dr. </w:t>
-      </w:r>
-      <w:proofErr w:type="spellStart"/>
-      <w:r>
-        <w:rPr>
-          <w:rFonts w:ascii="Times New Roman" w:eastAsia="MS Mincho" w:hAnsi="Times New Roman"/>
-          <w:b/>
-          <w:sz w:val="24"/>
-          <w:szCs w:val="24"/>
-          <w:lang w:eastAsia="ar-SA"/>
-        </w:rPr>
-        <w:t>Sheak</w:t>
-      </w:r>
-      <w:proofErr w:type="spellEnd"/>
-      <w:r>
-        <w:rPr>
-          <w:rFonts w:ascii="Times New Roman" w:eastAsia="MS Mincho" w:hAnsi="Times New Roman"/>
-          <w:b/>
-          <w:sz w:val="24"/>
-          <w:szCs w:val="24"/>
-          <w:lang w:eastAsia="ar-SA"/>
-        </w:rPr>
-        <w:t xml:space="preserve"> </w:t>
-      </w:r>
-      <w:proofErr w:type="spellStart"/>
-      <w:r>
-        <w:rPr>
-          <w:rFonts w:ascii="Times New Roman" w:eastAsia="MS Mincho" w:hAnsi="Times New Roman"/>
-          <w:b/>
-          <w:sz w:val="24"/>
-          <w:szCs w:val="24"/>
-          <w:lang w:eastAsia="ar-SA"/>
-        </w:rPr>
-        <w:t>Rashed</w:t>
-      </w:r>
-      <w:proofErr w:type="spellEnd"/>
-      <w:r>
-        <w:rPr>
-          <w:rFonts w:ascii="Times New Roman" w:eastAsia="MS Mincho" w:hAnsi="Times New Roman"/>
-          <w:b/>
-          <w:sz w:val="24"/>
-          <w:szCs w:val="24"/>
-          <w:lang w:eastAsia="ar-SA"/>
-        </w:rPr>
-        <w:t xml:space="preserve"> </w:t>
-      </w:r>
-      <w:proofErr w:type="spellStart"/>
-      <w:r>
-        <w:rPr>
-          <w:rFonts w:ascii="Times New Roman" w:eastAsia="MS Mincho" w:hAnsi="Times New Roman"/>
-          <w:b/>
-          <w:sz w:val="24"/>
-          <w:szCs w:val="24"/>
-          <w:lang w:eastAsia="ar-SA"/>
-        </w:rPr>
-        <w:t>Haider</w:t>
-      </w:r>
-      <w:proofErr w:type="spellEnd"/>
-      <w:r>
-        <w:rPr>
-          <w:rFonts w:ascii="Times New Roman" w:eastAsia="MS Mincho" w:hAnsi="Times New Roman"/>
-          <w:b/>
-          <w:sz w:val="24"/>
-          <w:szCs w:val="24"/>
-          <w:lang w:eastAsia="ar-SA"/>
-        </w:rPr>
-        <w:t xml:space="preserve"> </w:t>
-      </w:r>
-      <w:proofErr w:type="spellStart"/>
-      <w:r>
-        <w:rPr>
-          <w:rFonts w:ascii="Times New Roman" w:eastAsia="MS Mincho" w:hAnsi="Times New Roman"/>
-          <w:b/>
-          <w:sz w:val="24"/>
-          <w:szCs w:val="24"/>
-          <w:lang w:eastAsia="ar-SA"/>
-        </w:rPr>
-        <w:t>Noori</w:t>
-      </w:r>
-      <w:proofErr w:type="spellEnd"/>
+        <w:t>Dr. Sheak Rashed Haider Noori</w:t>
+      </w:r>
       <w:r>
         <w:rPr>
           <w:rFonts w:ascii="Times New Roman" w:eastAsia="MS Mincho" w:hAnsi="Times New Roman"/>
@@ -1827,29 +1567,7 @@
           <w:szCs w:val="24"/>
           <w:shd w:val="clear" w:color="auto" w:fill="FFFFFF"/>
         </w:rPr>
-        <w:t xml:space="preserve">Md. </w:t>
-      </w:r>
-      <w:proofErr w:type="spellStart"/>
-      <w:r>
-        <w:rPr>
-          <w:rFonts w:ascii="Times New Roman" w:eastAsia="Times New Roman" w:hAnsi="Times New Roman"/>
-          <w:b/>
-          <w:sz w:val="24"/>
-          <w:szCs w:val="24"/>
-          <w:shd w:val="clear" w:color="auto" w:fill="FFFFFF"/>
-        </w:rPr>
-        <w:t>Zahid</w:t>
-      </w:r>
-      <w:proofErr w:type="spellEnd"/>
-      <w:r>
-        <w:rPr>
-          <w:rFonts w:ascii="Times New Roman" w:eastAsia="Times New Roman" w:hAnsi="Times New Roman"/>
-          <w:b/>
-          <w:sz w:val="24"/>
-          <w:szCs w:val="24"/>
-          <w:shd w:val="clear" w:color="auto" w:fill="FFFFFF"/>
-        </w:rPr>
-        <w:t xml:space="preserve"> Hasan</w:t>
+        <w:t>Md. Zahid Hasan</w:t>
       </w:r>
       <w:r>
         <w:rPr>
@@ -2092,29 +1810,7 @@
           <w:szCs w:val="24"/>
           <w:lang w:eastAsia="ar-SA"/>
         </w:rPr>
-        <w:t xml:space="preserve">Dr. Mohammad </w:t>
-      </w:r>
-      <w:proofErr w:type="spellStart"/>
-      <w:r>
-        <w:rPr>
-          <w:rFonts w:ascii="Times New Roman" w:eastAsia="MS Mincho" w:hAnsi="Times New Roman"/>
-          <w:b/>
-          <w:sz w:val="24"/>
-          <w:szCs w:val="24"/>
-          <w:lang w:eastAsia="ar-SA"/>
-        </w:rPr>
-        <w:t>Shorif</w:t>
-      </w:r>
-      <w:proofErr w:type="spellEnd"/>
-      <w:r>
-        <w:rPr>
-          <w:rFonts w:ascii="Times New Roman" w:eastAsia="MS Mincho" w:hAnsi="Times New Roman"/>
-          <w:b/>
-          <w:sz w:val="24"/>
-          <w:szCs w:val="24"/>
-          <w:lang w:eastAsia="ar-SA"/>
-        </w:rPr>
-        <w:t xml:space="preserve"> Uddin</w:t>
+        <w:t>Dr. Mohammad Shorif Uddin</w:t>
       </w:r>
       <w:r>
         <w:rPr>
@@ -2186,25 +1882,14 @@
           <w:lang w:eastAsia="ar-SA"/>
         </w:rPr>
       </w:pPr>
-      <w:proofErr w:type="spellStart"/>
-      <w:r>
-        <w:rPr>
-          <w:rFonts w:ascii="Times New Roman" w:eastAsia="MS Mincho" w:hAnsi="Times New Roman"/>
-          <w:sz w:val="24"/>
-          <w:szCs w:val="24"/>
-          <w:lang w:eastAsia="ar-SA"/>
-        </w:rPr>
-        <w:t>Jahangirnagar</w:t>
-      </w:r>
-      <w:proofErr w:type="spellEnd"/>
-      <w:r>
-        <w:rPr>
-          <w:rFonts w:ascii="Times New Roman" w:eastAsia="MS Mincho" w:hAnsi="Times New Roman"/>
-          <w:sz w:val="24"/>
-          <w:szCs w:val="24"/>
-          <w:lang w:eastAsia="ar-SA"/>
-        </w:rPr>
-        <w:t xml:space="preserve"> University</w:t>
+      <w:r>
+        <w:rPr>
+          <w:rFonts w:ascii="Times New Roman" w:eastAsia="MS Mincho" w:hAnsi="Times New Roman"/>
+          <w:sz w:val="24"/>
+          <w:szCs w:val="24"/>
+          <w:lang w:eastAsia="ar-SA"/>
+        </w:rPr>
+        <w:t>Jahangirnagar University</w:t>
       </w:r>
     </w:p>
     <w:p>
@@ -2314,27 +1999,15 @@
         </w:rPr>
         <w:t xml:space="preserve">We hereby declare that, this project has been done by us under the supervision of </w:t>
       </w:r>
-      <w:proofErr w:type="spellStart"/>
-      <w:r>
-        <w:rPr>
-          <w:rFonts w:ascii="Times New Roman" w:eastAsia="MS Mincho" w:hAnsi="Times New Roman"/>
-          <w:b/>
-          <w:sz w:val="24"/>
-          <w:szCs w:val="24"/>
-          <w:lang w:eastAsia="ar-SA"/>
-        </w:rPr>
-        <w:t>Seraj</w:t>
-      </w:r>
-      <w:proofErr w:type="spellEnd"/>
-      <w:r>
-        <w:rPr>
-          <w:rFonts w:ascii="Times New Roman" w:eastAsia="MS Mincho" w:hAnsi="Times New Roman"/>
-          <w:b/>
-          <w:sz w:val="24"/>
-          <w:szCs w:val="24"/>
-          <w:lang w:eastAsia="ar-SA"/>
-        </w:rPr>
-        <w:t xml:space="preserve"> Al Mahmud Mostafa, Sr. Lecturer (on education leave)</w:t>
+      <w:r>
+        <w:rPr>
+          <w:rFonts w:ascii="Times New Roman" w:eastAsia="MS Mincho" w:hAnsi="Times New Roman"/>
+          <w:b/>
+          <w:sz w:val="24"/>
+          <w:szCs w:val="24"/>
+          <w:lang w:eastAsia="ar-SA"/>
+        </w:rPr>
+        <w:t>Seraj Al Mahmud Mostafa, Sr. Lecturer (on education leave)</w:t>
       </w:r>
       <w:r>
         <w:rPr>
@@ -2531,27 +2204,15 @@
           <w:lang w:eastAsia="ar-SA"/>
         </w:rPr>
       </w:pPr>
-      <w:proofErr w:type="spellStart"/>
-      <w:r>
-        <w:rPr>
-          <w:rFonts w:ascii="Times New Roman" w:eastAsia="MS Mincho" w:hAnsi="Times New Roman"/>
-          <w:b/>
-          <w:sz w:val="24"/>
-          <w:szCs w:val="24"/>
-          <w:lang w:eastAsia="ar-SA"/>
-        </w:rPr>
-        <w:t>Seraj</w:t>
-      </w:r>
-      <w:proofErr w:type="spellEnd"/>
-      <w:r>
-        <w:rPr>
-          <w:rFonts w:ascii="Times New Roman" w:eastAsia="MS Mincho" w:hAnsi="Times New Roman"/>
-          <w:b/>
-          <w:sz w:val="24"/>
-          <w:szCs w:val="24"/>
-          <w:lang w:eastAsia="ar-SA"/>
-        </w:rPr>
-        <w:t xml:space="preserve"> Al Mahmud Mostafa</w:t>
+      <w:r>
+        <w:rPr>
+          <w:rFonts w:ascii="Times New Roman" w:eastAsia="MS Mincho" w:hAnsi="Times New Roman"/>
+          <w:b/>
+          <w:sz w:val="24"/>
+          <w:szCs w:val="24"/>
+          <w:lang w:eastAsia="ar-SA"/>
+        </w:rPr>
+        <w:t>Seraj Al Mahmud Mostafa</w:t>
       </w:r>
     </w:p>
     <w:p>
@@ -2802,29 +2463,7 @@
           <w:szCs w:val="24"/>
           <w:lang w:eastAsia="ar-SA"/>
         </w:rPr>
-        <w:t xml:space="preserve">MD. </w:t>
-      </w:r>
-      <w:proofErr w:type="spellStart"/>
-      <w:r>
-        <w:rPr>
-          <w:rFonts w:ascii="Times New Roman" w:eastAsia="MS Mincho" w:hAnsi="Times New Roman"/>
-          <w:b/>
-          <w:sz w:val="24"/>
-          <w:szCs w:val="24"/>
-          <w:lang w:eastAsia="ar-SA"/>
-        </w:rPr>
-        <w:t>Julhas</w:t>
-      </w:r>
-      <w:proofErr w:type="spellEnd"/>
-      <w:r>
-        <w:rPr>
-          <w:rFonts w:ascii="Times New Roman" w:eastAsia="MS Mincho" w:hAnsi="Times New Roman"/>
-          <w:b/>
-          <w:sz w:val="24"/>
-          <w:szCs w:val="24"/>
-          <w:lang w:eastAsia="ar-SA"/>
-        </w:rPr>
-        <w:t xml:space="preserve"> Miah Raju</w:t>
+        <w:t>MD. Julhas Miah Raju</w:t>
       </w:r>
     </w:p>
     <w:p>
@@ -3068,42 +2707,8 @@
           <w:szCs w:val="24"/>
           <w:lang w:eastAsia="ar-SA"/>
         </w:rPr>
-        <w:t xml:space="preserve">M.G. </w:t>
-      </w:r>
-      <w:proofErr w:type="spellStart"/>
-      <w:r>
-        <w:rPr>
-          <w:rFonts w:ascii="Times New Roman" w:eastAsia="MS Mincho" w:hAnsi="Times New Roman"/>
-          <w:b/>
-          <w:sz w:val="24"/>
-          <w:szCs w:val="24"/>
-          <w:lang w:eastAsia="ar-SA"/>
-        </w:rPr>
-        <w:t>Muktadir</w:t>
-      </w:r>
-      <w:proofErr w:type="spellEnd"/>
-      <w:r>
-        <w:rPr>
-          <w:rFonts w:ascii="Times New Roman" w:eastAsia="MS Mincho" w:hAnsi="Times New Roman"/>
-          <w:b/>
-          <w:sz w:val="24"/>
-          <w:szCs w:val="24"/>
-          <w:lang w:eastAsia="ar-SA"/>
-        </w:rPr>
-        <w:t xml:space="preserve"> </w:t>
-      </w:r>
-      <w:proofErr w:type="spellStart"/>
-      <w:r>
-        <w:rPr>
-          <w:rFonts w:ascii="Times New Roman" w:eastAsia="MS Mincho" w:hAnsi="Times New Roman"/>
-          <w:b/>
-          <w:sz w:val="24"/>
-          <w:szCs w:val="24"/>
-          <w:lang w:eastAsia="ar-SA"/>
-        </w:rPr>
-        <w:t>Soyeb</w:t>
-      </w:r>
-      <w:proofErr w:type="spellEnd"/>
+        <w:t>M.G. Muktadir Soyeb</w:t>
+      </w:r>
     </w:p>
     <w:p>
       <w:pPr>
@@ -3346,29 +2951,7 @@
           <w:szCs w:val="24"/>
           <w:lang w:eastAsia="ar-SA"/>
         </w:rPr>
-        <w:t xml:space="preserve">MD. </w:t>
-      </w:r>
-      <w:proofErr w:type="spellStart"/>
-      <w:r>
-        <w:rPr>
-          <w:rFonts w:ascii="Times New Roman" w:eastAsia="MS Mincho" w:hAnsi="Times New Roman"/>
-          <w:b/>
-          <w:sz w:val="24"/>
-          <w:szCs w:val="24"/>
-          <w:lang w:eastAsia="ar-SA"/>
-        </w:rPr>
-        <w:t>Muhaiminul</w:t>
-      </w:r>
-      <w:proofErr w:type="spellEnd"/>
-      <w:r>
-        <w:rPr>
-          <w:rFonts w:ascii="Times New Roman" w:eastAsia="MS Mincho" w:hAnsi="Times New Roman"/>
-          <w:b/>
-          <w:sz w:val="24"/>
-          <w:szCs w:val="24"/>
-          <w:lang w:eastAsia="ar-SA"/>
-        </w:rPr>
-        <w:t xml:space="preserve"> Islam</w:t>
+        <w:t>MD. Muhaiminul Islam</w:t>
       </w:r>
     </w:p>
     <w:p>
@@ -3667,18 +3250,26 @@
         </w:rPr>
         <w:t xml:space="preserve">and wish our profound our indebtedness to </w:t>
       </w:r>
-      <w:proofErr w:type="spellStart"/>
-      <w:r>
-        <w:rPr>
-          <w:rFonts w:ascii="Times New Roman" w:eastAsia="MS Mincho" w:hAnsi="Times New Roman"/>
-          <w:b/>
-          <w:sz w:val="24"/>
-          <w:szCs w:val="24"/>
-          <w:lang w:eastAsia="ar-SA"/>
-        </w:rPr>
-        <w:t>Seraj</w:t>
-      </w:r>
-      <w:proofErr w:type="spellEnd"/>
+      <w:r>
+        <w:rPr>
+          <w:rFonts w:ascii="Times New Roman" w:eastAsia="MS Mincho" w:hAnsi="Times New Roman"/>
+          <w:b/>
+          <w:sz w:val="24"/>
+          <w:szCs w:val="24"/>
+          <w:lang w:eastAsia="ar-SA"/>
+        </w:rPr>
+        <w:t>Seraj Al Mahmud Mostafa, Sr. Lecturer (on education leave)</w:t>
+      </w:r>
+      <w:r>
+        <w:rPr>
+          <w:rFonts w:ascii="Times New Roman" w:eastAsia="MS Mincho" w:hAnsi="Times New Roman"/>
+          <w:b/>
+          <w:sz w:val="24"/>
+          <w:szCs w:val="24"/>
+          <w:lang w:eastAsia="ar-SA"/>
+        </w:rPr>
+        <w:t>,</w:t>
+      </w:r>
       <w:r>
         <w:rPr>
           <w:rFonts w:ascii="Times New Roman" w:eastAsia="MS Mincho" w:hAnsi="Times New Roman"/>
@@ -3689,32 +3280,82 @@
         </w:rPr>
         <w:t xml:space="preserve"> </w:t>
       </w:r>
-      <w:proofErr w:type="gramStart"/>
-      <w:r>
-        <w:rPr>
-          <w:rFonts w:ascii="Times New Roman" w:eastAsia="MS Mincho" w:hAnsi="Times New Roman"/>
-          <w:b/>
-          <w:sz w:val="24"/>
-          <w:szCs w:val="24"/>
-          <w:lang w:eastAsia="ar-SA"/>
-        </w:rPr>
-        <w:t>Al</w:t>
-      </w:r>
-      <w:proofErr w:type="gramEnd"/>
-      <w:r>
-        <w:rPr>
-          <w:rFonts w:ascii="Times New Roman" w:eastAsia="MS Mincho" w:hAnsi="Times New Roman"/>
-          <w:b/>
-          <w:sz w:val="24"/>
-          <w:szCs w:val="24"/>
-          <w:lang w:eastAsia="ar-SA"/>
-        </w:rPr>
-        <w:t xml:space="preserve"> Mahmud Mostafa, Sr. Lecturer (on education leave)</w:t>
-      </w:r>
-      <w:r>
-        <w:rPr>
-          <w:rFonts w:ascii="Times New Roman" w:eastAsia="MS Mincho" w:hAnsi="Times New Roman"/>
-          <w:b/>
+      <w:r>
+        <w:rPr>
+          <w:rFonts w:ascii="Times New Roman" w:eastAsia="MS Mincho" w:hAnsi="Times New Roman"/>
+          <w:sz w:val="24"/>
+          <w:szCs w:val="24"/>
+          <w:lang w:eastAsia="ar-SA"/>
+        </w:rPr>
+        <w:t xml:space="preserve">Department of </w:t>
+      </w:r>
+      <w:r>
+        <w:rPr>
+          <w:rFonts w:ascii="Times New Roman" w:eastAsia="MS Mincho" w:hAnsi="Times New Roman"/>
+          <w:sz w:val="24"/>
+          <w:szCs w:val="24"/>
+          <w:lang w:eastAsia="ar-SA"/>
+        </w:rPr>
+        <w:t>CSE</w:t>
+      </w:r>
+      <w:r>
+        <w:rPr>
+          <w:rFonts w:ascii="Times New Roman" w:eastAsia="MS Mincho" w:hAnsi="Times New Roman"/>
+          <w:sz w:val="24"/>
+          <w:szCs w:val="24"/>
+          <w:lang w:eastAsia="ar-SA"/>
+        </w:rPr>
+        <w:t xml:space="preserve"> Daffodil International University, Dhaka. Deep Knowledge &amp; keen interest of our supervisor in the field of </w:t>
+      </w:r>
+      <w:r>
+        <w:rPr>
+          <w:rFonts w:ascii="Times New Roman" w:eastAsia="MS Mincho" w:hAnsi="Times New Roman"/>
+          <w:sz w:val="24"/>
+          <w:szCs w:val="24"/>
+          <w:lang w:eastAsia="ar-SA"/>
+        </w:rPr>
+        <w:t>“</w:t>
+      </w:r>
+      <w:r>
+        <w:rPr>
+          <w:rFonts w:ascii="Times New Roman" w:eastAsia="MS Mincho" w:hAnsi="Times New Roman"/>
+          <w:i/>
+          <w:sz w:val="24"/>
+          <w:szCs w:val="24"/>
+          <w:lang w:eastAsia="ar-SA"/>
+        </w:rPr>
+        <w:t>Field name</w:t>
+      </w:r>
+      <w:r>
+        <w:rPr>
+          <w:rFonts w:ascii="Times New Roman" w:eastAsia="MS Mincho" w:hAnsi="Times New Roman"/>
+          <w:sz w:val="24"/>
+          <w:szCs w:val="24"/>
+          <w:lang w:eastAsia="ar-SA"/>
+        </w:rPr>
+        <w:t>”</w:t>
+      </w:r>
+      <w:r>
+        <w:rPr>
+          <w:rFonts w:ascii="Times New Roman" w:eastAsia="MS Mincho" w:hAnsi="Times New Roman"/>
+          <w:sz w:val="24"/>
+          <w:szCs w:val="24"/>
+          <w:lang w:eastAsia="ar-SA"/>
+        </w:rPr>
+        <w:t xml:space="preserve"> to carry out thi</w:t>
+      </w:r>
+      <w:r>
+        <w:rPr>
+          <w:rFonts w:ascii="Times New Roman" w:eastAsia="MS Mincho" w:hAnsi="Times New Roman"/>
+          <w:sz w:val="24"/>
+          <w:szCs w:val="24"/>
+          <w:lang w:eastAsia="ar-SA"/>
+        </w:rPr>
+        <w:t>s project. His endless patience</w:t>
+      </w:r>
+      <w:r>
+        <w:rPr>
+          <w:rFonts w:ascii="Times New Roman" w:eastAsia="MS Mincho" w:hAnsi="Times New Roman"/>
           <w:sz w:val="24"/>
           <w:szCs w:val="24"/>
           <w:lang w:eastAsia="ar-SA"/>
@@ -3724,7 +3365,6 @@
       <w:r>
         <w:rPr>
           <w:rFonts w:ascii="Times New Roman" w:eastAsia="MS Mincho" w:hAnsi="Times New Roman"/>
-          <w:b/>
           <w:sz w:val="24"/>
           <w:szCs w:val="24"/>
           <w:lang w:eastAsia="ar-SA"/>
@@ -3738,118 +3378,7 @@
           <w:szCs w:val="24"/>
           <w:lang w:eastAsia="ar-SA"/>
         </w:rPr>
-        <w:t xml:space="preserve">Department of </w:t>
-      </w:r>
-      <w:r>
-        <w:rPr>
-          <w:rFonts w:ascii="Times New Roman" w:eastAsia="MS Mincho" w:hAnsi="Times New Roman"/>
-          <w:sz w:val="24"/>
-          <w:szCs w:val="24"/>
-          <w:lang w:eastAsia="ar-SA"/>
-        </w:rPr>
-        <w:t>CSE</w:t>
-      </w:r>
-      <w:r>
-        <w:rPr>
-          <w:rFonts w:ascii="Times New Roman" w:eastAsia="MS Mincho" w:hAnsi="Times New Roman"/>
-          <w:sz w:val="24"/>
-          <w:szCs w:val="24"/>
-          <w:lang w:eastAsia="ar-SA"/>
-        </w:rPr>
-        <w:t xml:space="preserve"> Daffodil International University, Dhaka. Deep Knowledge &amp; keen interest of our supervisor in the field of </w:t>
-      </w:r>
-      <w:r>
-        <w:rPr>
-          <w:rFonts w:ascii="Times New Roman" w:eastAsia="MS Mincho" w:hAnsi="Times New Roman"/>
-          <w:sz w:val="24"/>
-          <w:szCs w:val="24"/>
-          <w:lang w:eastAsia="ar-SA"/>
-        </w:rPr>
-        <w:t>“</w:t>
-      </w:r>
-      <w:r>
-        <w:rPr>
-          <w:rFonts w:ascii="Times New Roman" w:eastAsia="MS Mincho" w:hAnsi="Times New Roman"/>
-          <w:i/>
-          <w:sz w:val="24"/>
-          <w:szCs w:val="24"/>
-          <w:lang w:eastAsia="ar-SA"/>
-        </w:rPr>
-        <w:t>Field name</w:t>
-      </w:r>
-      <w:r>
-        <w:rPr>
-          <w:rFonts w:ascii="Times New Roman" w:eastAsia="MS Mincho" w:hAnsi="Times New Roman"/>
-          <w:sz w:val="24"/>
-          <w:szCs w:val="24"/>
-          <w:lang w:eastAsia="ar-SA"/>
-        </w:rPr>
-        <w:t>”</w:t>
-      </w:r>
-      <w:r>
-        <w:rPr>
-          <w:rFonts w:ascii="Times New Roman" w:eastAsia="MS Mincho" w:hAnsi="Times New Roman"/>
-          <w:sz w:val="24"/>
-          <w:szCs w:val="24"/>
-          <w:lang w:eastAsia="ar-SA"/>
-        </w:rPr>
-        <w:t xml:space="preserve"> to carry out thi</w:t>
-      </w:r>
-      <w:r>
-        <w:rPr>
-          <w:rFonts w:ascii="Times New Roman" w:eastAsia="MS Mincho" w:hAnsi="Times New Roman"/>
-          <w:sz w:val="24"/>
-          <w:szCs w:val="24"/>
-          <w:lang w:eastAsia="ar-SA"/>
-        </w:rPr>
-        <w:t>s project. His endless patience</w:t>
-      </w:r>
-      <w:r>
-        <w:rPr>
-          <w:rFonts w:ascii="Times New Roman" w:eastAsia="MS Mincho" w:hAnsi="Times New Roman"/>
-          <w:sz w:val="24"/>
-          <w:szCs w:val="24"/>
-          <w:lang w:eastAsia="ar-SA"/>
-        </w:rPr>
-        <w:t>,</w:t>
-      </w:r>
-      <w:r>
-        <w:rPr>
-          <w:rFonts w:ascii="Times New Roman" w:eastAsia="MS Mincho" w:hAnsi="Times New Roman"/>
-          <w:sz w:val="24"/>
-          <w:szCs w:val="24"/>
-          <w:lang w:eastAsia="ar-SA"/>
-        </w:rPr>
-        <w:t xml:space="preserve"> </w:t>
-      </w:r>
-      <w:r>
-        <w:rPr>
-          <w:rFonts w:ascii="Times New Roman" w:eastAsia="MS Mincho" w:hAnsi="Times New Roman"/>
-          <w:sz w:val="24"/>
-          <w:szCs w:val="24"/>
-          <w:lang w:eastAsia="ar-SA"/>
-        </w:rPr>
-        <w:t xml:space="preserve">scholarly </w:t>
-      </w:r>
-      <w:proofErr w:type="gramStart"/>
-      <w:r>
-        <w:rPr>
-          <w:rFonts w:ascii="Times New Roman" w:eastAsia="MS Mincho" w:hAnsi="Times New Roman"/>
-          <w:sz w:val="24"/>
-          <w:szCs w:val="24"/>
-          <w:lang w:eastAsia="ar-SA"/>
-        </w:rPr>
-        <w:t>guidance ,continual</w:t>
-      </w:r>
-      <w:proofErr w:type="gramEnd"/>
-      <w:r>
-        <w:rPr>
-          <w:rFonts w:ascii="Times New Roman" w:eastAsia="MS Mincho" w:hAnsi="Times New Roman"/>
-          <w:sz w:val="24"/>
-          <w:szCs w:val="24"/>
-          <w:lang w:eastAsia="ar-SA"/>
-        </w:rPr>
-        <w:t xml:space="preserve"> encouragement , constant and energetic supervision, constructive criticism , valuable advice ,reading many inferior draft and correcting them at all stage have made it possible to compl</w:t>
+        <w:t>scholarly guidance ,continual encouragement , constant and energetic supervision, constructive criticism , valuable advice ,reading many inferior draft and correcting them at all stage have made it possible to compl</w:t>
       </w:r>
       <w:r>
         <w:rPr>
@@ -3940,29 +3469,7 @@
           <w:szCs w:val="24"/>
           <w:lang w:eastAsia="ar-SA"/>
         </w:rPr>
-        <w:t xml:space="preserve">Dr. Syed Akhter Hossain, </w:t>
-      </w:r>
-      <w:proofErr w:type="spellStart"/>
-      <w:r>
-        <w:rPr>
-          <w:rFonts w:ascii="Times New Roman" w:eastAsia="MS Mincho" w:hAnsi="Times New Roman"/>
-          <w:b/>
-          <w:sz w:val="24"/>
-          <w:szCs w:val="24"/>
-          <w:lang w:eastAsia="ar-SA"/>
-        </w:rPr>
-        <w:t>Proffessor</w:t>
-      </w:r>
-      <w:proofErr w:type="spellEnd"/>
-      <w:r>
-        <w:rPr>
-          <w:rFonts w:ascii="Times New Roman" w:eastAsia="MS Mincho" w:hAnsi="Times New Roman"/>
-          <w:b/>
-          <w:sz w:val="24"/>
-          <w:szCs w:val="24"/>
-          <w:lang w:eastAsia="ar-SA"/>
-        </w:rPr>
-        <w:t>, and Head,</w:t>
+        <w:t>Dr. Syed Akhter Hossain, Proffessor, and Head,</w:t>
       </w:r>
       <w:r>
         <w:rPr>
@@ -4449,29 +3956,7 @@
           <w:szCs w:val="30"/>
           <w:lang w:eastAsia="ar-SA" w:bidi="bn-IN"/>
         </w:rPr>
-        <w:t xml:space="preserve"> When user will open the application they will see their present status. In the application a profile is create for the use to add their present conditions and other things. There is </w:t>
-      </w:r>
-      <w:proofErr w:type="spellStart"/>
-      <w:proofErr w:type="gramStart"/>
-      <w:r>
-        <w:rPr>
-          <w:rFonts w:ascii="Times New Roman" w:eastAsia="MS Mincho" w:hAnsi="Times New Roman" w:cs="Arial Unicode MS"/>
-          <w:sz w:val="24"/>
-          <w:szCs w:val="30"/>
-          <w:lang w:eastAsia="ar-SA" w:bidi="bn-IN"/>
-        </w:rPr>
-        <w:t>a</w:t>
-      </w:r>
-      <w:proofErr w:type="spellEnd"/>
-      <w:proofErr w:type="gramEnd"/>
-      <w:r>
-        <w:rPr>
-          <w:rFonts w:ascii="Times New Roman" w:eastAsia="MS Mincho" w:hAnsi="Times New Roman" w:cs="Arial Unicode MS"/>
-          <w:sz w:val="24"/>
-          <w:szCs w:val="30"/>
-          <w:lang w:eastAsia="ar-SA" w:bidi="bn-IN"/>
-        </w:rPr>
-        <w:t xml:space="preserve"> appointment section where user can add their appointment to the doctor. A personal note is added in the application where</w:t>
+        <w:t xml:space="preserve"> When user will open the application they will see their present status. In the application a profile is create for the use to add their present conditions and other things. There is a appointment section where user can add their appointment to the doctor. A personal note is added in the application where</w:t>
       </w:r>
       <w:r>
         <w:rPr>
@@ -4537,47 +4022,7 @@
           <w:szCs w:val="24"/>
           <w:lang w:eastAsia="ar-SA"/>
         </w:rPr>
-        <w:t xml:space="preserve">To develop the </w:t>
-      </w:r>
-      <w:proofErr w:type="gramStart"/>
-      <w:r>
-        <w:rPr>
-          <w:rFonts w:ascii="Times New Roman" w:eastAsia="MS Mincho" w:hAnsi="Times New Roman"/>
-          <w:sz w:val="24"/>
-          <w:szCs w:val="24"/>
-          <w:lang w:eastAsia="ar-SA"/>
-        </w:rPr>
-        <w:t>project</w:t>
-      </w:r>
-      <w:proofErr w:type="gramEnd"/>
-      <w:r>
-        <w:rPr>
-          <w:rFonts w:ascii="Times New Roman" w:eastAsia="MS Mincho" w:hAnsi="Times New Roman"/>
-          <w:sz w:val="24"/>
-          <w:szCs w:val="24"/>
-          <w:lang w:eastAsia="ar-SA"/>
-        </w:rPr>
-        <w:t xml:space="preserve"> the most essential device is a smart phone to test the application. Also need a computer and android studio for writing java and xml coding. On the other </w:t>
-      </w:r>
-      <w:proofErr w:type="gramStart"/>
-      <w:r>
-        <w:rPr>
-          <w:rFonts w:ascii="Times New Roman" w:eastAsia="MS Mincho" w:hAnsi="Times New Roman"/>
-          <w:sz w:val="24"/>
-          <w:szCs w:val="24"/>
-          <w:lang w:eastAsia="ar-SA"/>
-        </w:rPr>
-        <w:t>hand</w:t>
-      </w:r>
-      <w:proofErr w:type="gramEnd"/>
-      <w:r>
-        <w:rPr>
-          <w:rFonts w:ascii="Times New Roman" w:eastAsia="MS Mincho" w:hAnsi="Times New Roman"/>
-          <w:sz w:val="24"/>
-          <w:szCs w:val="24"/>
-          <w:lang w:eastAsia="ar-SA"/>
-        </w:rPr>
-        <w:t xml:space="preserve"> we needed sublime text and a server to test and upload the MySQL database in the web server.</w:t>
+        <w:t>To develop the project the most essential device is a smart phone to test the application. Also need a computer and android studio for writing java and xml coding. On the other hand we needed sublime text and a server to test and upload the MySQL database in the web server.</w:t>
       </w:r>
     </w:p>
     <w:p>
@@ -7674,47 +7119,29 @@
         </w:rPr>
         <w:t>Expected outcome is making a pregnancy care app which will help all the pregnant mothers for maintaining their health during the time of pregnancy. This application will provide the exact way that helps a mother to care about herself and her upcoming child. It helps them by giving weekly updates and tips on their baby growth and changes to their prenatal body.</w:t>
       </w:r>
-    </w:p>
-    <w:p>
-      <w:pPr>
-        <w:suppressAutoHyphens/>
-        <w:spacing w:after="0" w:line="240" w:lineRule="auto"/>
-        <w:jc w:val="both"/>
-        <w:rPr>
-          <w:rFonts w:ascii="Times New Roman" w:eastAsia="MS Mincho" w:hAnsi="Times New Roman"/>
-          <w:sz w:val="24"/>
-          <w:szCs w:val="24"/>
-          <w:lang w:eastAsia="ar-SA"/>
-        </w:rPr>
-      </w:pPr>
-      <w:r>
-        <w:rPr>
-          <w:rFonts w:ascii="Times New Roman" w:eastAsia="MS Mincho" w:hAnsi="Times New Roman"/>
-          <w:sz w:val="24"/>
-          <w:szCs w:val="24"/>
-          <w:lang w:eastAsia="ar-SA"/>
-        </w:rPr>
-        <w:t xml:space="preserve">User can track their pregnancy symptoms and compare with other pregnant moms by this app. They can monitor weight throughout their pregnancy stages. Using this </w:t>
-      </w:r>
-      <w:proofErr w:type="gramStart"/>
-      <w:r>
-        <w:rPr>
-          <w:rFonts w:ascii="Times New Roman" w:eastAsia="MS Mincho" w:hAnsi="Times New Roman"/>
-          <w:sz w:val="24"/>
-          <w:szCs w:val="24"/>
-          <w:lang w:eastAsia="ar-SA"/>
-        </w:rPr>
-        <w:t>app</w:t>
-      </w:r>
-      <w:proofErr w:type="gramEnd"/>
-      <w:r>
-        <w:rPr>
-          <w:rFonts w:ascii="Times New Roman" w:eastAsia="MS Mincho" w:hAnsi="Times New Roman"/>
-          <w:sz w:val="24"/>
-          <w:szCs w:val="24"/>
-          <w:lang w:eastAsia="ar-SA"/>
-        </w:rPr>
-        <w:t xml:space="preserve"> they can see weeks and days remaining until delivery. We give a due date calculator in the app so that user can see and remember the delivery date by the app. We also give a weight tracking system in the app so that user can track their pregnancy weight and also learn their healthy pregnancy weight range. Doctor’s appointment is also included in the app so that user can easily remember their appointment date.</w:t>
+      <w:bookmarkStart w:id="0" w:name="_GoBack"/>
+      <w:bookmarkEnd w:id="0"/>
+    </w:p>
+    <w:p>
+      <w:pPr>
+        <w:suppressAutoHyphens/>
+        <w:spacing w:after="0" w:line="240" w:lineRule="auto"/>
+        <w:jc w:val="both"/>
+        <w:rPr>
+          <w:rFonts w:ascii="Times New Roman" w:eastAsia="MS Mincho" w:hAnsi="Times New Roman"/>
+          <w:sz w:val="24"/>
+          <w:szCs w:val="24"/>
+          <w:lang w:eastAsia="ar-SA"/>
+        </w:rPr>
+      </w:pPr>
+      <w:r>
+        <w:rPr>
+          <w:rFonts w:ascii="Times New Roman" w:eastAsia="MS Mincho" w:hAnsi="Times New Roman"/>
+          <w:sz w:val="24"/>
+          <w:szCs w:val="24"/>
+          <w:lang w:eastAsia="ar-SA"/>
+        </w:rPr>
+        <w:t>User can track their pregnancy symptoms and compare with other pregnant moms by this app. They can monitor weight throughout their pregnancy stages. Using this app they can see weeks and days remaining until delivery. We give a due date calculator in the app so that user can see and remember the delivery date by the app. We also give a weight tracking system in the app so that user can track their pregnancy weight and also learn their healthy pregnancy weight range. Doctor’s appointment is also included in the app so that user can easily remember their appointment date.</w:t>
       </w:r>
     </w:p>
     <w:p>
@@ -7977,27 +7404,7 @@
           <w:szCs w:val="24"/>
           <w:lang w:eastAsia="ar-SA"/>
         </w:rPr>
-        <w:t xml:space="preserve">In this chapter all the design process </w:t>
-      </w:r>
-      <w:proofErr w:type="gramStart"/>
-      <w:r>
-        <w:rPr>
-          <w:rFonts w:ascii="Times New Roman" w:eastAsia="MS Mincho" w:hAnsi="Times New Roman"/>
-          <w:sz w:val="24"/>
-          <w:szCs w:val="24"/>
-          <w:lang w:eastAsia="ar-SA"/>
-        </w:rPr>
-        <w:t>are</w:t>
-      </w:r>
-      <w:proofErr w:type="gramEnd"/>
-      <w:r>
-        <w:rPr>
-          <w:rFonts w:ascii="Times New Roman" w:eastAsia="MS Mincho" w:hAnsi="Times New Roman"/>
-          <w:sz w:val="24"/>
-          <w:szCs w:val="24"/>
-          <w:lang w:eastAsia="ar-SA"/>
-        </w:rPr>
-        <w:t xml:space="preserve"> given here like front-end design, back-end design, interaction design. The last thing of this chapter is in implementation requirement.</w:t>
+        <w:t>In this chapter all the design process are given here like front-end design, back-end design, interaction design. The last thing of this chapter is in implementation requirement.</w:t>
       </w:r>
     </w:p>
     <w:p>
@@ -8395,8 +7802,6 @@
           <w:lang w:eastAsia="ar-SA"/>
         </w:rPr>
       </w:pPr>
-      <w:bookmarkStart w:id="0" w:name="_GoBack"/>
-      <w:bookmarkEnd w:id="0"/>
     </w:p>
     <w:p>
       <w:pPr>
@@ -8657,7 +8062,7 @@
     <w:p/>
     <w:p/>
     <w:sectPr>
-      <w:footerReference w:type="default" r:id="rId6"/>
+      <w:footerReference w:type="default" r:id="rId8"/>
       <w:pgSz w:w="12240" w:h="15840" w:code="1"/>
       <w:pgMar w:top="1440" w:right="1133" w:bottom="1440" w:left="1872" w:header="720" w:footer="720" w:gutter="0"/>
       <w:cols w:space="720"/>
@@ -8665,6 +8070,31 @@
     </w:sectPr>
   </w:body>
 </w:document>
+</file>
+
+<file path=word/endnotes.xml><?xml version="1.0" encoding="utf-8"?>
+<w:endnotes xmlns:wpc="http://schemas.microsoft.com/office/word/2010/wordprocessingCanvas" xmlns:cx="http://schemas.microsoft.com/office/drawing/2014/chartex" xmlns:cx1="http://schemas.microsoft.com/office/drawing/2015/9/8/chartex" xmlns:mc="http://schemas.openxmlformats.org/markup-compatibility/2006" xmlns:o="urn:schemas-microsoft-com:office:office" xmlns:r="http://schemas.openxmlformats.org/officeDocument/2006/relationships" xmlns:m="http://schemas.openxmlformats.org/officeDocument/2006/math" xmlns:v="urn:schemas-microsoft-com:vml" xmlns:wp14="http://schemas.microsoft.com/office/word/2010/wordprocessingDrawing" xmlns:wp="http://schemas.openxmlformats.org/drawingml/2006/wordprocessingDrawing" xmlns:w10="urn:schemas-microsoft-com:office:word" xmlns:w="http://schemas.openxmlformats.org/wordprocessingml/2006/main" xmlns:w14="http://schemas.microsoft.com/office/word/2010/wordml" xmlns:w15="http://schemas.microsoft.com/office/word/2012/wordml" xmlns:w16se="http://schemas.microsoft.com/office/word/2015/wordml/symex" xmlns:wpg="http://schemas.microsoft.com/office/word/2010/wordprocessingGroup" xmlns:wpi="http://schemas.microsoft.com/office/word/2010/wordprocessingInk" xmlns:wne="http://schemas.microsoft.com/office/word/2006/wordml" xmlns:wps="http://schemas.microsoft.com/office/word/2010/wordprocessingShape" mc:Ignorable="w14 w15 w16se wp14">
+  <w:endnote w:type="separator" w:id="-1">
+    <w:p>
+      <w:pPr>
+        <w:spacing w:after="0" w:line="240" w:lineRule="auto"/>
+      </w:pPr>
+      <w:r>
+        <w:separator/>
+      </w:r>
+    </w:p>
+  </w:endnote>
+  <w:endnote w:type="continuationSeparator" w:id="0">
+    <w:p>
+      <w:pPr>
+        <w:spacing w:after="0" w:line="240" w:lineRule="auto"/>
+      </w:pPr>
+      <w:r>
+        <w:continuationSeparator/>
+      </w:r>
+    </w:p>
+  </w:endnote>
+</w:endnotes>
 </file>
 
 <file path=word/footer1.xml><?xml version="1.0" encoding="utf-8"?>
@@ -8721,7 +8151,7 @@
           <w:rPr>
             <w:noProof/>
           </w:rPr>
-          <w:t>1</w:t>
+          <w:t>11</w:t>
         </w:r>
         <w:r>
           <w:rPr>
@@ -8738,6 +8168,31 @@
     </w:pPr>
   </w:p>
 </w:ftr>
+</file>
+
+<file path=word/footnotes.xml><?xml version="1.0" encoding="utf-8"?>
+<w:footnotes xmlns:wpc="http://schemas.microsoft.com/office/word/2010/wordprocessingCanvas" xmlns:cx="http://schemas.microsoft.com/office/drawing/2014/chartex" xmlns:cx1="http://schemas.microsoft.com/office/drawing/2015/9/8/chartex" xmlns:mc="http://schemas.openxmlformats.org/markup-compatibility/2006" xmlns:o="urn:schemas-microsoft-com:office:office" xmlns:r="http://schemas.openxmlformats.org/officeDocument/2006/relationships" xmlns:m="http://schemas.openxmlformats.org/officeDocument/2006/math" xmlns:v="urn:schemas-microsoft-com:vml" xmlns:wp14="http://schemas.microsoft.com/office/word/2010/wordprocessingDrawing" xmlns:wp="http://schemas.openxmlformats.org/drawingml/2006/wordprocessingDrawing" xmlns:w10="urn:schemas-microsoft-com:office:word" xmlns:w="http://schemas.openxmlformats.org/wordprocessingml/2006/main" xmlns:w14="http://schemas.microsoft.com/office/word/2010/wordml" xmlns:w15="http://schemas.microsoft.com/office/word/2012/wordml" xmlns:w16se="http://schemas.microsoft.com/office/word/2015/wordml/symex" xmlns:wpg="http://schemas.microsoft.com/office/word/2010/wordprocessingGroup" xmlns:wpi="http://schemas.microsoft.com/office/word/2010/wordprocessingInk" xmlns:wne="http://schemas.microsoft.com/office/word/2006/wordml" xmlns:wps="http://schemas.microsoft.com/office/word/2010/wordprocessingShape" mc:Ignorable="w14 w15 w16se wp14">
+  <w:footnote w:type="separator" w:id="-1">
+    <w:p>
+      <w:pPr>
+        <w:spacing w:after="0" w:line="240" w:lineRule="auto"/>
+      </w:pPr>
+      <w:r>
+        <w:separator/>
+      </w:r>
+    </w:p>
+  </w:footnote>
+  <w:footnote w:type="continuationSeparator" w:id="0">
+    <w:p>
+      <w:pPr>
+        <w:spacing w:after="0" w:line="240" w:lineRule="auto"/>
+      </w:pPr>
+      <w:r>
+        <w:continuationSeparator/>
+      </w:r>
+    </w:p>
+  </w:footnote>
+</w:footnotes>
 </file>
 
 <file path=word/numbering.xml><?xml version="1.0" encoding="utf-8"?>

</xml_diff>